<commit_message>
Updated format of Catch configuration data set
Updated format of Catch configuration data set
</commit_message>
<xml_diff>
--- a/documentation/Catch - Integration Guide for BM extension.docx
+++ b/documentation/Catch - Integration Guide for BM extension.docx
@@ -170,12 +170,12 @@
           <wp:inline distB="114300" distT="114300" distL="114300" distR="114300">
             <wp:extent cx="2709863" cy="860780"/>
             <wp:effectExtent b="0" l="0" r="0" t="0"/>
-            <wp:docPr id="9" name="image3.png"/>
+            <wp:docPr id="10" name="image1.png"/>
             <a:graphic>
               <a:graphicData uri="http://schemas.openxmlformats.org/drawingml/2006/picture">
                 <pic:pic>
                   <pic:nvPicPr>
-                    <pic:cNvPr id="0" name="image3.png"/>
+                    <pic:cNvPr id="0" name="image1.png"/>
                     <pic:cNvPicPr preferRelativeResize="0"/>
                   </pic:nvPicPr>
                   <pic:blipFill>
@@ -530,12 +530,12 @@
           <wp:inline distB="0" distT="0" distL="0" distR="0">
             <wp:extent cx="5943600" cy="1447800"/>
             <wp:effectExtent b="0" l="0" r="0" t="0"/>
-            <wp:docPr id="12" name="image5.png"/>
+            <wp:docPr id="13" name="image2.png"/>
             <a:graphic>
               <a:graphicData uri="http://schemas.openxmlformats.org/drawingml/2006/picture">
                 <pic:pic>
                   <pic:nvPicPr>
-                    <pic:cNvPr id="0" name="image5.png"/>
+                    <pic:cNvPr id="0" name="image2.png"/>
                     <pic:cNvPicPr preferRelativeResize="0"/>
                   </pic:nvPicPr>
                   <pic:blipFill>
@@ -6041,12 +6041,12 @@
           <wp:inline distB="0" distT="0" distL="0" distR="0">
             <wp:extent cx="2781935" cy="2908300"/>
             <wp:effectExtent b="12700" l="12700" r="12700" t="12700"/>
-            <wp:docPr id="13" name="image6.png"/>
+            <wp:docPr id="14" name="image18.png"/>
             <a:graphic>
               <a:graphicData uri="http://schemas.openxmlformats.org/drawingml/2006/picture">
                 <pic:pic>
                   <pic:nvPicPr>
-                    <pic:cNvPr id="0" name="image6.png"/>
+                    <pic:cNvPr id="0" name="image18.png"/>
                     <pic:cNvPicPr preferRelativeResize="0"/>
                   </pic:nvPicPr>
                   <pic:blipFill>
@@ -6139,12 +6139,12 @@
           <wp:inline distB="114300" distT="114300" distL="114300" distR="114300">
             <wp:extent cx="3871076" cy="4449356"/>
             <wp:effectExtent b="0" l="0" r="0" t="0"/>
-            <wp:docPr id="10" name="image18.png"/>
+            <wp:docPr id="11" name="image11.png"/>
             <a:graphic>
               <a:graphicData uri="http://schemas.openxmlformats.org/drawingml/2006/picture">
                 <pic:pic>
                   <pic:nvPicPr>
-                    <pic:cNvPr id="0" name="image18.png"/>
+                    <pic:cNvPr id="0" name="image11.png"/>
                     <pic:cNvPicPr preferRelativeResize="0"/>
                   </pic:nvPicPr>
                   <pic:blipFill>
@@ -6373,12 +6373,12 @@
           <wp:inline distB="0" distT="0" distL="0" distR="0">
             <wp:extent cx="5943600" cy="3035300"/>
             <wp:effectExtent b="12700" l="12700" r="12700" t="12700"/>
-            <wp:docPr id="14" name="image11.png"/>
+            <wp:docPr id="15" name="image6.png"/>
             <a:graphic>
               <a:graphicData uri="http://schemas.openxmlformats.org/drawingml/2006/picture">
                 <pic:pic>
                   <pic:nvPicPr>
-                    <pic:cNvPr id="0" name="image11.png"/>
+                    <pic:cNvPr id="0" name="image6.png"/>
                     <pic:cNvPicPr preferRelativeResize="0"/>
                   </pic:nvPicPr>
                   <pic:blipFill>
@@ -6459,12 +6459,12 @@
           <wp:inline distB="114300" distT="114300" distL="114300" distR="114300">
             <wp:extent cx="5943600" cy="3454400"/>
             <wp:effectExtent b="0" l="0" r="0" t="0"/>
-            <wp:docPr id="20" name="image17.png"/>
+            <wp:docPr id="20" name="image7.png"/>
             <a:graphic>
               <a:graphicData uri="http://schemas.openxmlformats.org/drawingml/2006/picture">
                 <pic:pic>
                   <pic:nvPicPr>
-                    <pic:cNvPr id="0" name="image17.png"/>
+                    <pic:cNvPr id="0" name="image7.png"/>
                     <pic:cNvPicPr preferRelativeResize="0"/>
                   </pic:nvPicPr>
                   <pic:blipFill>
@@ -6671,12 +6671,12 @@
           <wp:inline distB="114300" distT="114300" distL="114300" distR="114300">
             <wp:extent cx="5943600" cy="3302000"/>
             <wp:effectExtent b="0" l="0" r="0" t="0"/>
-            <wp:docPr id="17" name="image19.png"/>
+            <wp:docPr id="17" name="image17.png"/>
             <a:graphic>
               <a:graphicData uri="http://schemas.openxmlformats.org/drawingml/2006/picture">
                 <pic:pic>
                   <pic:nvPicPr>
-                    <pic:cNvPr id="0" name="image19.png"/>
+                    <pic:cNvPr id="0" name="image17.png"/>
                     <pic:cNvPicPr preferRelativeResize="0"/>
                   </pic:nvPicPr>
                   <pic:blipFill>
@@ -6921,12 +6921,12 @@
           <wp:inline distB="114300" distT="114300" distL="114300" distR="114300">
             <wp:extent cx="5943600" cy="2387600"/>
             <wp:effectExtent b="0" l="0" r="0" t="0"/>
-            <wp:docPr id="19" name="image7.png"/>
+            <wp:docPr id="19" name="image20.png"/>
             <a:graphic>
               <a:graphicData uri="http://schemas.openxmlformats.org/drawingml/2006/picture">
                 <pic:pic>
                   <pic:nvPicPr>
-                    <pic:cNvPr id="0" name="image7.png"/>
+                    <pic:cNvPr id="0" name="image20.png"/>
                     <pic:cNvPicPr preferRelativeResize="0"/>
                   </pic:nvPicPr>
                   <pic:blipFill>
@@ -7007,12 +7007,12 @@
           <wp:inline distB="114300" distT="114300" distL="114300" distR="114300">
             <wp:extent cx="5943600" cy="2489200"/>
             <wp:effectExtent b="0" l="0" r="0" t="0"/>
-            <wp:docPr id="2" name="image12.png"/>
+            <wp:docPr id="3" name="image10.png"/>
             <a:graphic>
               <a:graphicData uri="http://schemas.openxmlformats.org/drawingml/2006/picture">
                 <pic:pic>
                   <pic:nvPicPr>
-                    <pic:cNvPr id="0" name="image12.png"/>
+                    <pic:cNvPr id="0" name="image10.png"/>
                     <pic:cNvPicPr preferRelativeResize="0"/>
                   </pic:nvPicPr>
                   <pic:blipFill>
@@ -7093,12 +7093,12 @@
           <wp:inline distB="114300" distT="114300" distL="114300" distR="114300">
             <wp:extent cx="5943600" cy="2120900"/>
             <wp:effectExtent b="0" l="0" r="0" t="0"/>
-            <wp:docPr id="3" name="image13.png"/>
+            <wp:docPr id="4" name="image19.png"/>
             <a:graphic>
               <a:graphicData uri="http://schemas.openxmlformats.org/drawingml/2006/picture">
                 <pic:pic>
                   <pic:nvPicPr>
-                    <pic:cNvPr id="0" name="image13.png"/>
+                    <pic:cNvPr id="0" name="image19.png"/>
                     <pic:cNvPicPr preferRelativeResize="0"/>
                   </pic:nvPicPr>
                   <pic:blipFill>
@@ -7168,12 +7168,12 @@
           <wp:inline distB="114300" distT="114300" distL="114300" distR="114300">
             <wp:extent cx="5943600" cy="1549400"/>
             <wp:effectExtent b="0" l="0" r="0" t="0"/>
-            <wp:docPr id="5" name="image4.png"/>
+            <wp:docPr id="6" name="image14.png"/>
             <a:graphic>
               <a:graphicData uri="http://schemas.openxmlformats.org/drawingml/2006/picture">
                 <pic:pic>
                   <pic:nvPicPr>
-                    <pic:cNvPr id="0" name="image4.png"/>
+                    <pic:cNvPr id="0" name="image14.png"/>
                     <pic:cNvPicPr preferRelativeResize="0"/>
                   </pic:nvPicPr>
                   <pic:blipFill>
@@ -7224,12 +7224,12 @@
           <wp:inline distB="114300" distT="114300" distL="114300" distR="114300">
             <wp:extent cx="5943600" cy="2463800"/>
             <wp:effectExtent b="0" l="0" r="0" t="0"/>
-            <wp:docPr id="16" name="image2.png"/>
+            <wp:docPr id="16" name="image5.png"/>
             <a:graphic>
               <a:graphicData uri="http://schemas.openxmlformats.org/drawingml/2006/picture">
                 <pic:pic>
                   <pic:nvPicPr>
-                    <pic:cNvPr id="0" name="image2.png"/>
+                    <pic:cNvPr id="0" name="image5.png"/>
                     <pic:cNvPicPr preferRelativeResize="0"/>
                   </pic:nvPicPr>
                   <pic:blipFill>
@@ -7280,12 +7280,12 @@
           <wp:inline distB="114300" distT="114300" distL="114300" distR="114300">
             <wp:extent cx="2815112" cy="4141381"/>
             <wp:effectExtent b="0" l="0" r="0" t="0"/>
-            <wp:docPr id="8" name="image15.png"/>
+            <wp:docPr id="9" name="image8.png"/>
             <a:graphic>
               <a:graphicData uri="http://schemas.openxmlformats.org/drawingml/2006/picture">
                 <pic:pic>
                   <pic:nvPicPr>
-                    <pic:cNvPr id="0" name="image15.png"/>
+                    <pic:cNvPr id="0" name="image8.png"/>
                     <pic:cNvPicPr preferRelativeResize="0"/>
                   </pic:nvPicPr>
                   <pic:blipFill>
@@ -7346,12 +7346,12 @@
           <wp:inline distB="114300" distT="114300" distL="114300" distR="114300">
             <wp:extent cx="5943600" cy="3175000"/>
             <wp:effectExtent b="0" l="0" r="0" t="0"/>
-            <wp:docPr id="7" name="image1.png"/>
+            <wp:docPr id="8" name="image15.png"/>
             <a:graphic>
               <a:graphicData uri="http://schemas.openxmlformats.org/drawingml/2006/picture">
                 <pic:pic>
                   <pic:nvPicPr>
-                    <pic:cNvPr id="0" name="image1.png"/>
+                    <pic:cNvPr id="0" name="image15.png"/>
                     <pic:cNvPicPr preferRelativeResize="0"/>
                   </pic:nvPicPr>
                   <pic:blipFill>
@@ -7412,12 +7412,12 @@
           <wp:inline distB="114300" distT="114300" distL="114300" distR="114300">
             <wp:extent cx="5309235" cy="3437389"/>
             <wp:effectExtent b="0" l="0" r="0" t="0"/>
-            <wp:docPr id="4" name="image16.png"/>
+            <wp:docPr id="5" name="image13.png"/>
             <a:graphic>
               <a:graphicData uri="http://schemas.openxmlformats.org/drawingml/2006/picture">
                 <pic:pic>
                   <pic:nvPicPr>
-                    <pic:cNvPr id="0" name="image16.png"/>
+                    <pic:cNvPr id="0" name="image13.png"/>
                     <pic:cNvPicPr preferRelativeResize="0"/>
                   </pic:nvPicPr>
                   <pic:blipFill>
@@ -7544,12 +7544,12 @@
           <wp:inline distB="114300" distT="114300" distL="114300" distR="114300">
             <wp:extent cx="5943600" cy="1625600"/>
             <wp:effectExtent b="0" l="0" r="0" t="0"/>
-            <wp:docPr id="6" name="image8.png"/>
+            <wp:docPr id="7" name="image16.png"/>
             <a:graphic>
               <a:graphicData uri="http://schemas.openxmlformats.org/drawingml/2006/picture">
                 <pic:pic>
                   <pic:nvPicPr>
-                    <pic:cNvPr id="0" name="image8.png"/>
+                    <pic:cNvPr id="0" name="image16.png"/>
                     <pic:cNvPicPr preferRelativeResize="0"/>
                   </pic:nvPicPr>
                   <pic:blipFill>
@@ -7622,14 +7622,14 @@
         <w:rPr/>
         <w:drawing>
           <wp:inline distB="114300" distT="114300" distL="114300" distR="114300">
-            <wp:extent cx="5943600" cy="3492500"/>
+            <wp:extent cx="5943600" cy="2603500"/>
             <wp:effectExtent b="0" l="0" r="0" t="0"/>
-            <wp:docPr id="18" name="image10.png"/>
+            <wp:docPr id="18" name="image9.png"/>
             <a:graphic>
               <a:graphicData uri="http://schemas.openxmlformats.org/drawingml/2006/picture">
                 <pic:pic>
                   <pic:nvPicPr>
-                    <pic:cNvPr id="0" name="image10.png"/>
+                    <pic:cNvPr id="0" name="image9.png"/>
                     <pic:cNvPicPr preferRelativeResize="0"/>
                   </pic:nvPicPr>
                   <pic:blipFill>
@@ -7642,7 +7642,7 @@
                   <pic:spPr>
                     <a:xfrm>
                       <a:off x="0" y="0"/>
-                      <a:ext cx="5943600" cy="3492500"/>
+                      <a:ext cx="5943600" cy="2603500"/>
                     </a:xfrm>
                     <a:prstGeom prst="rect"/>
                     <a:ln/>
@@ -8001,8 +8001,24 @@
         <w:pStyle w:val="Heading3"/>
         <w:rPr/>
       </w:pPr>
-      <w:bookmarkStart w:colFirst="0" w:colLast="0" w:name="_mxfmjjmuj4je" w:id="19"/>
+      <w:bookmarkStart w:colFirst="0" w:colLast="0" w:name="_d3cen7iffwa9" w:id="19"/>
       <w:bookmarkEnd w:id="19"/>
+      <w:r>
+        <w:br w:type="page"/>
+      </w:r>
+      <w:r>
+        <w:rPr>
+          <w:rtl w:val="0"/>
+        </w:rPr>
+      </w:r>
+    </w:p>
+    <w:p>
+      <w:pPr>
+        <w:pStyle w:val="Heading3"/>
+        <w:rPr/>
+      </w:pPr>
+      <w:bookmarkStart w:colFirst="0" w:colLast="0" w:name="_mxfmjjmuj4je" w:id="20"/>
+      <w:bookmarkEnd w:id="20"/>
       <w:r>
         <w:rPr>
           <w:rtl w:val="0"/>
@@ -8066,7 +8082,7 @@
           <w:szCs w:val="16"/>
           <w:rtl w:val="0"/>
         </w:rPr>
-        <w:t xml:space="preserve">    "activeSettingID": 1,</w:t>
+        <w:t xml:space="preserve">    "activeSettingID": "config_two",</w:t>
       </w:r>
     </w:p>
     <w:p>
@@ -8090,7 +8106,7 @@
           <w:szCs w:val="16"/>
           <w:rtl w:val="0"/>
         </w:rPr>
-        <w:t xml:space="preserve">    "settings": [</w:t>
+        <w:t xml:space="preserve">    "settings": {</w:t>
       </w:r>
     </w:p>
     <w:p>
@@ -8114,7 +8130,7 @@
           <w:szCs w:val="16"/>
           <w:rtl w:val="0"/>
         </w:rPr>
-        <w:t xml:space="preserve">        {</w:t>
+        <w:t xml:space="preserve">        "config_one": {</w:t>
       </w:r>
     </w:p>
     <w:p>
@@ -8138,7 +8154,7 @@
           <w:szCs w:val="16"/>
           <w:rtl w:val="0"/>
         </w:rPr>
-        <w:t xml:space="preserve">            "name": "Config One",</w:t>
+        <w:t xml:space="preserve">            "catch_enabled": true,</w:t>
       </w:r>
     </w:p>
     <w:p>
@@ -8162,7 +8178,7 @@
           <w:szCs w:val="16"/>
           <w:rtl w:val="0"/>
         </w:rPr>
-        <w:t xml:space="preserve">            "catch_enabled": true,</w:t>
+        <w:t xml:space="preserve">            "catch_publicKey": "mUeULKfQSUrANkei8a7RdKPK",</w:t>
       </w:r>
     </w:p>
     <w:p>
@@ -8186,7 +8202,7 @@
           <w:szCs w:val="16"/>
           <w:rtl w:val="0"/>
         </w:rPr>
-        <w:t xml:space="preserve">            "catch_publicKey": "pk1_aaaaaaaaaaa",</w:t>
+        <w:t xml:space="preserve">            "catch_apiKey": "aaaaaaaaaaaa",</w:t>
       </w:r>
     </w:p>
     <w:p>
@@ -8210,7 +8226,7 @@
           <w:szCs w:val="16"/>
           <w:rtl w:val="0"/>
         </w:rPr>
-        <w:t xml:space="preserve">            "catch_apiKey": "dddddddddd",</w:t>
+        <w:t xml:space="preserve">            "catch_SDK_URL": "https://js-sandbox.getcatch.com/catchjs/v1/catch.js",</w:t>
       </w:r>
     </w:p>
     <w:p>
@@ -8234,7 +8250,7 @@
           <w:szCs w:val="16"/>
           <w:rtl w:val="0"/>
         </w:rPr>
-        <w:t xml:space="preserve">            "catch_SDK_URL": "https://js-sandbox.getcatch.com/catchjs/v1/catch.js",</w:t>
+        <w:t xml:space="preserve">            "catch_API_URL": "https://sbx1.getcatch.com/v1"</w:t>
       </w:r>
     </w:p>
     <w:p>
@@ -8258,7 +8274,7 @@
           <w:szCs w:val="16"/>
           <w:rtl w:val="0"/>
         </w:rPr>
-        <w:t xml:space="preserve">            "catch_API_URL": "https://sbx1.getcatch.com/v1"</w:t>
+        <w:t xml:space="preserve">        },</w:t>
       </w:r>
     </w:p>
     <w:p>
@@ -8282,7 +8298,7 @@
           <w:szCs w:val="16"/>
           <w:rtl w:val="0"/>
         </w:rPr>
-        <w:t xml:space="preserve">        },</w:t>
+        <w:t xml:space="preserve">        "config_two": {</w:t>
       </w:r>
     </w:p>
     <w:p>
@@ -8306,7 +8322,7 @@
           <w:szCs w:val="16"/>
           <w:rtl w:val="0"/>
         </w:rPr>
-        <w:t xml:space="preserve">        {</w:t>
+        <w:t xml:space="preserve">            "catch_enable": true,</w:t>
       </w:r>
     </w:p>
     <w:p>
@@ -8330,7 +8346,7 @@
           <w:szCs w:val="16"/>
           <w:rtl w:val="0"/>
         </w:rPr>
-        <w:t xml:space="preserve">            "name": "Config Two",</w:t>
+        <w:t xml:space="preserve">            "catch_publicKey": "pk1_mUeULKfQSUrANkei8a7RdKPK",</w:t>
       </w:r>
     </w:p>
     <w:p>
@@ -8354,7 +8370,7 @@
           <w:szCs w:val="16"/>
           <w:rtl w:val="0"/>
         </w:rPr>
-        <w:t xml:space="preserve">            "catch_enable": true,</w:t>
+        <w:t xml:space="preserve">            "catch_apiKey": "bbbbbbbbbbbb",</w:t>
       </w:r>
     </w:p>
     <w:p>
@@ -8378,7 +8394,7 @@
           <w:szCs w:val="16"/>
           <w:rtl w:val="0"/>
         </w:rPr>
-        <w:t xml:space="preserve">            "catch_publicKey": "pk1_dddddddddddd",</w:t>
+        <w:t xml:space="preserve">            "catch_SDK_URL": "https://js.getcatch.com/catchjs/v1/catch.js",</w:t>
       </w:r>
     </w:p>
     <w:p>
@@ -8402,7 +8418,7 @@
           <w:szCs w:val="16"/>
           <w:rtl w:val="0"/>
         </w:rPr>
-        <w:t xml:space="preserve">            "catch_apiKey": "1jdsaaaaaaaaaa",</w:t>
+        <w:t xml:space="preserve">            "catch_API_URL": "https://sbx2.getcatch.com/v2"</w:t>
       </w:r>
     </w:p>
     <w:p>
@@ -8426,7 +8442,7 @@
           <w:szCs w:val="16"/>
           <w:rtl w:val="0"/>
         </w:rPr>
-        <w:t xml:space="preserve">            "catch_SDK_URL": "https://js.getcatch.com/catchjs/v1/catch.js",</w:t>
+        <w:t xml:space="preserve">        }</w:t>
       </w:r>
     </w:p>
     <w:p>
@@ -8450,55 +8466,7 @@
           <w:szCs w:val="16"/>
           <w:rtl w:val="0"/>
         </w:rPr>
-        <w:t xml:space="preserve">            "catch_API_URL": "https://sbx2.getcatch.com/v2"</w:t>
-      </w:r>
-    </w:p>
-    <w:p>
-      <w:pPr>
-        <w:pBdr>
-          <w:top w:color="000001" w:space="2" w:sz="8" w:val="single"/>
-          <w:left w:color="000001" w:space="2" w:sz="8" w:val="single"/>
-          <w:bottom w:color="000001" w:space="2" w:sz="8" w:val="single"/>
-          <w:right w:color="000001" w:space="2" w:sz="8" w:val="single"/>
-        </w:pBdr>
-        <w:rPr>
-          <w:rFonts w:ascii="Courier New" w:cs="Courier New" w:eastAsia="Courier New" w:hAnsi="Courier New"/>
-          <w:sz w:val="16"/>
-          <w:szCs w:val="16"/>
-        </w:rPr>
-      </w:pPr>
-      <w:r>
-        <w:rPr>
-          <w:rFonts w:ascii="Courier New" w:cs="Courier New" w:eastAsia="Courier New" w:hAnsi="Courier New"/>
-          <w:sz w:val="16"/>
-          <w:szCs w:val="16"/>
-          <w:rtl w:val="0"/>
-        </w:rPr>
-        <w:t xml:space="preserve">        }</w:t>
-      </w:r>
-    </w:p>
-    <w:p>
-      <w:pPr>
-        <w:pBdr>
-          <w:top w:color="000001" w:space="2" w:sz="8" w:val="single"/>
-          <w:left w:color="000001" w:space="2" w:sz="8" w:val="single"/>
-          <w:bottom w:color="000001" w:space="2" w:sz="8" w:val="single"/>
-          <w:right w:color="000001" w:space="2" w:sz="8" w:val="single"/>
-        </w:pBdr>
-        <w:rPr>
-          <w:rFonts w:ascii="Courier New" w:cs="Courier New" w:eastAsia="Courier New" w:hAnsi="Courier New"/>
-          <w:sz w:val="16"/>
-          <w:szCs w:val="16"/>
-        </w:rPr>
-      </w:pPr>
-      <w:r>
-        <w:rPr>
-          <w:rFonts w:ascii="Courier New" w:cs="Courier New" w:eastAsia="Courier New" w:hAnsi="Courier New"/>
-          <w:sz w:val="16"/>
-          <w:szCs w:val="16"/>
-          <w:rtl w:val="0"/>
-        </w:rPr>
-        <w:t xml:space="preserve">    ]</w:t>
+        <w:t xml:space="preserve">    }</w:t>
       </w:r>
     </w:p>
     <w:p>
@@ -8748,7 +8716,7 @@
               <w:rPr>
                 <w:rtl w:val="0"/>
               </w:rPr>
-              <w:t xml:space="preserve">Selected set of setting in ‘settings’ array</w:t>
+              <w:t xml:space="preserve">“setting_name” of the selected set of setting in “settings” object</w:t>
             </w:r>
           </w:p>
         </w:tc>
@@ -8839,7 +8807,7 @@
               <w:rPr>
                 <w:rtl w:val="0"/>
               </w:rPr>
-              <w:t xml:space="preserve">Array of setting</w:t>
+              <w:t xml:space="preserve">Sets of setting</w:t>
             </w:r>
           </w:p>
         </w:tc>
@@ -8854,7 +8822,353 @@
         <w:rPr>
           <w:rtl w:val="0"/>
         </w:rPr>
-        <w:t xml:space="preserve">Each element of the “settings” array field includes the required field "name" and optional fields of the Catch cartridge preferences in the format "preference name": "value".</w:t>
+        <w:t xml:space="preserve">Each set of the “settings” has a setting “setting_name” that includes optional fields of the Catch cartridge preferences in the format "preference name": "value".</w:t>
+      </w:r>
+    </w:p>
+    <w:p>
+      <w:pPr>
+        <w:pBdr>
+          <w:top w:color="000001" w:space="2" w:sz="8" w:val="single"/>
+          <w:left w:color="000001" w:space="2" w:sz="8" w:val="single"/>
+          <w:bottom w:color="000001" w:space="2" w:sz="8" w:val="single"/>
+          <w:right w:color="000001" w:space="2" w:sz="8" w:val="single"/>
+        </w:pBdr>
+        <w:rPr>
+          <w:rFonts w:ascii="Courier New" w:cs="Courier New" w:eastAsia="Courier New" w:hAnsi="Courier New"/>
+          <w:sz w:val="16"/>
+          <w:szCs w:val="16"/>
+        </w:rPr>
+      </w:pPr>
+      <w:r>
+        <w:rPr>
+          <w:rFonts w:ascii="Courier New" w:cs="Courier New" w:eastAsia="Courier New" w:hAnsi="Courier New"/>
+          <w:sz w:val="16"/>
+          <w:szCs w:val="16"/>
+          <w:rtl w:val="0"/>
+        </w:rPr>
+        <w:t xml:space="preserve">{</w:t>
+      </w:r>
+    </w:p>
+    <w:p>
+      <w:pPr>
+        <w:pBdr>
+          <w:top w:color="000001" w:space="2" w:sz="8" w:val="single"/>
+          <w:left w:color="000001" w:space="2" w:sz="8" w:val="single"/>
+          <w:bottom w:color="000001" w:space="2" w:sz="8" w:val="single"/>
+          <w:right w:color="000001" w:space="2" w:sz="8" w:val="single"/>
+        </w:pBdr>
+        <w:rPr>
+          <w:rFonts w:ascii="Courier New" w:cs="Courier New" w:eastAsia="Courier New" w:hAnsi="Courier New"/>
+          <w:sz w:val="16"/>
+          <w:szCs w:val="16"/>
+        </w:rPr>
+      </w:pPr>
+      <w:r>
+        <w:rPr>
+          <w:rFonts w:ascii="Courier New" w:cs="Courier New" w:eastAsia="Courier New" w:hAnsi="Courier New"/>
+          <w:sz w:val="16"/>
+          <w:szCs w:val="16"/>
+          <w:rtl w:val="0"/>
+        </w:rPr>
+        <w:t xml:space="preserve">    "activeSettingID": </w:t>
+      </w:r>
+      <w:r>
+        <w:rPr>
+          <w:rFonts w:ascii="Courier New" w:cs="Courier New" w:eastAsia="Courier New" w:hAnsi="Courier New"/>
+          <w:b w:val="1"/>
+          <w:color w:val="0000ff"/>
+          <w:sz w:val="16"/>
+          <w:szCs w:val="16"/>
+          <w:rtl w:val="0"/>
+        </w:rPr>
+        <w:t xml:space="preserve">"selected setting_name"</w:t>
+      </w:r>
+      <w:r>
+        <w:rPr>
+          <w:rFonts w:ascii="Courier New" w:cs="Courier New" w:eastAsia="Courier New" w:hAnsi="Courier New"/>
+          <w:sz w:val="16"/>
+          <w:szCs w:val="16"/>
+          <w:rtl w:val="0"/>
+        </w:rPr>
+        <w:t xml:space="preserve">,</w:t>
+      </w:r>
+    </w:p>
+    <w:p>
+      <w:pPr>
+        <w:pBdr>
+          <w:top w:color="000001" w:space="2" w:sz="8" w:val="single"/>
+          <w:left w:color="000001" w:space="2" w:sz="8" w:val="single"/>
+          <w:bottom w:color="000001" w:space="2" w:sz="8" w:val="single"/>
+          <w:right w:color="000001" w:space="2" w:sz="8" w:val="single"/>
+        </w:pBdr>
+        <w:rPr>
+          <w:rFonts w:ascii="Courier New" w:cs="Courier New" w:eastAsia="Courier New" w:hAnsi="Courier New"/>
+          <w:sz w:val="16"/>
+          <w:szCs w:val="16"/>
+        </w:rPr>
+      </w:pPr>
+      <w:r>
+        <w:rPr>
+          <w:rFonts w:ascii="Courier New" w:cs="Courier New" w:eastAsia="Courier New" w:hAnsi="Courier New"/>
+          <w:sz w:val="16"/>
+          <w:szCs w:val="16"/>
+          <w:rtl w:val="0"/>
+        </w:rPr>
+        <w:t xml:space="preserve">    "settings": {</w:t>
+      </w:r>
+    </w:p>
+    <w:p>
+      <w:pPr>
+        <w:pBdr>
+          <w:top w:color="000001" w:space="2" w:sz="8" w:val="single"/>
+          <w:left w:color="000001" w:space="2" w:sz="8" w:val="single"/>
+          <w:bottom w:color="000001" w:space="2" w:sz="8" w:val="single"/>
+          <w:right w:color="000001" w:space="2" w:sz="8" w:val="single"/>
+        </w:pBdr>
+        <w:rPr>
+          <w:rFonts w:ascii="Courier New" w:cs="Courier New" w:eastAsia="Courier New" w:hAnsi="Courier New"/>
+          <w:sz w:val="16"/>
+          <w:szCs w:val="16"/>
+        </w:rPr>
+      </w:pPr>
+      <w:r>
+        <w:rPr>
+          <w:rFonts w:ascii="Courier New" w:cs="Courier New" w:eastAsia="Courier New" w:hAnsi="Courier New"/>
+          <w:sz w:val="16"/>
+          <w:szCs w:val="16"/>
+          <w:rtl w:val="0"/>
+        </w:rPr>
+        <w:t xml:space="preserve">        </w:t>
+      </w:r>
+      <w:r>
+        <w:rPr>
+          <w:rFonts w:ascii="Courier New" w:cs="Courier New" w:eastAsia="Courier New" w:hAnsi="Courier New"/>
+          <w:b w:val="1"/>
+          <w:color w:val="0000ff"/>
+          <w:sz w:val="16"/>
+          <w:szCs w:val="16"/>
+          <w:rtl w:val="0"/>
+        </w:rPr>
+        <w:t xml:space="preserve">"setting_name_1"</w:t>
+      </w:r>
+      <w:r>
+        <w:rPr>
+          <w:rFonts w:ascii="Courier New" w:cs="Courier New" w:eastAsia="Courier New" w:hAnsi="Courier New"/>
+          <w:sz w:val="16"/>
+          <w:szCs w:val="16"/>
+          <w:rtl w:val="0"/>
+        </w:rPr>
+        <w:t xml:space="preserve">: {</w:t>
+      </w:r>
+    </w:p>
+    <w:p>
+      <w:pPr>
+        <w:pBdr>
+          <w:top w:color="000001" w:space="2" w:sz="8" w:val="single"/>
+          <w:left w:color="000001" w:space="2" w:sz="8" w:val="single"/>
+          <w:bottom w:color="000001" w:space="2" w:sz="8" w:val="single"/>
+          <w:right w:color="000001" w:space="2" w:sz="8" w:val="single"/>
+        </w:pBdr>
+        <w:rPr>
+          <w:rFonts w:ascii="Courier New" w:cs="Courier New" w:eastAsia="Courier New" w:hAnsi="Courier New"/>
+          <w:color w:val="0000ff"/>
+          <w:sz w:val="16"/>
+          <w:szCs w:val="16"/>
+        </w:rPr>
+      </w:pPr>
+      <w:r>
+        <w:rPr>
+          <w:rFonts w:ascii="Courier New" w:cs="Courier New" w:eastAsia="Courier New" w:hAnsi="Courier New"/>
+          <w:sz w:val="16"/>
+          <w:szCs w:val="16"/>
+          <w:rtl w:val="0"/>
+        </w:rPr>
+        <w:t xml:space="preserve">            </w:t>
+      </w:r>
+      <w:r>
+        <w:rPr>
+          <w:rFonts w:ascii="Courier New" w:cs="Courier New" w:eastAsia="Courier New" w:hAnsi="Courier New"/>
+          <w:color w:val="0000ff"/>
+          <w:sz w:val="16"/>
+          <w:szCs w:val="16"/>
+          <w:rtl w:val="0"/>
+        </w:rPr>
+        <w:t xml:space="preserve">… set of settings 1 …</w:t>
+      </w:r>
+    </w:p>
+    <w:p>
+      <w:pPr>
+        <w:pBdr>
+          <w:top w:color="000001" w:space="2" w:sz="8" w:val="single"/>
+          <w:left w:color="000001" w:space="2" w:sz="8" w:val="single"/>
+          <w:bottom w:color="000001" w:space="2" w:sz="8" w:val="single"/>
+          <w:right w:color="000001" w:space="2" w:sz="8" w:val="single"/>
+        </w:pBdr>
+        <w:rPr>
+          <w:rFonts w:ascii="Courier New" w:cs="Courier New" w:eastAsia="Courier New" w:hAnsi="Courier New"/>
+          <w:sz w:val="16"/>
+          <w:szCs w:val="16"/>
+        </w:rPr>
+      </w:pPr>
+      <w:r>
+        <w:rPr>
+          <w:rFonts w:ascii="Courier New" w:cs="Courier New" w:eastAsia="Courier New" w:hAnsi="Courier New"/>
+          <w:sz w:val="16"/>
+          <w:szCs w:val="16"/>
+          <w:rtl w:val="0"/>
+        </w:rPr>
+        <w:t xml:space="preserve">        },</w:t>
+      </w:r>
+    </w:p>
+    <w:p>
+      <w:pPr>
+        <w:pBdr>
+          <w:top w:color="000001" w:space="2" w:sz="8" w:val="single"/>
+          <w:left w:color="000001" w:space="2" w:sz="8" w:val="single"/>
+          <w:bottom w:color="000001" w:space="2" w:sz="8" w:val="single"/>
+          <w:right w:color="000001" w:space="2" w:sz="8" w:val="single"/>
+        </w:pBdr>
+        <w:rPr>
+          <w:rFonts w:ascii="Courier New" w:cs="Courier New" w:eastAsia="Courier New" w:hAnsi="Courier New"/>
+          <w:sz w:val="16"/>
+          <w:szCs w:val="16"/>
+        </w:rPr>
+      </w:pPr>
+      <w:r>
+        <w:rPr>
+          <w:rFonts w:ascii="Courier New" w:cs="Courier New" w:eastAsia="Courier New" w:hAnsi="Courier New"/>
+          <w:sz w:val="16"/>
+          <w:szCs w:val="16"/>
+          <w:rtl w:val="0"/>
+        </w:rPr>
+        <w:t xml:space="preserve">        </w:t>
+      </w:r>
+      <w:r>
+        <w:rPr>
+          <w:rFonts w:ascii="Courier New" w:cs="Courier New" w:eastAsia="Courier New" w:hAnsi="Courier New"/>
+          <w:b w:val="1"/>
+          <w:color w:val="0000ff"/>
+          <w:sz w:val="16"/>
+          <w:szCs w:val="16"/>
+          <w:rtl w:val="0"/>
+        </w:rPr>
+        <w:t xml:space="preserve">"setting_name_2"</w:t>
+      </w:r>
+      <w:r>
+        <w:rPr>
+          <w:rFonts w:ascii="Courier New" w:cs="Courier New" w:eastAsia="Courier New" w:hAnsi="Courier New"/>
+          <w:sz w:val="16"/>
+          <w:szCs w:val="16"/>
+          <w:rtl w:val="0"/>
+        </w:rPr>
+        <w:t xml:space="preserve">: {</w:t>
+      </w:r>
+    </w:p>
+    <w:p>
+      <w:pPr>
+        <w:pBdr>
+          <w:top w:color="000001" w:space="2" w:sz="8" w:val="single"/>
+          <w:left w:color="000001" w:space="2" w:sz="8" w:val="single"/>
+          <w:bottom w:color="000001" w:space="2" w:sz="8" w:val="single"/>
+          <w:right w:color="000001" w:space="2" w:sz="8" w:val="single"/>
+        </w:pBdr>
+        <w:rPr>
+          <w:rFonts w:ascii="Courier New" w:cs="Courier New" w:eastAsia="Courier New" w:hAnsi="Courier New"/>
+          <w:color w:val="0000ff"/>
+          <w:sz w:val="16"/>
+          <w:szCs w:val="16"/>
+        </w:rPr>
+      </w:pPr>
+      <w:r>
+        <w:rPr>
+          <w:rFonts w:ascii="Courier New" w:cs="Courier New" w:eastAsia="Courier New" w:hAnsi="Courier New"/>
+          <w:sz w:val="16"/>
+          <w:szCs w:val="16"/>
+          <w:rtl w:val="0"/>
+        </w:rPr>
+        <w:t xml:space="preserve">            </w:t>
+      </w:r>
+      <w:r>
+        <w:rPr>
+          <w:rFonts w:ascii="Courier New" w:cs="Courier New" w:eastAsia="Courier New" w:hAnsi="Courier New"/>
+          <w:color w:val="0000ff"/>
+          <w:sz w:val="16"/>
+          <w:szCs w:val="16"/>
+          <w:rtl w:val="0"/>
+        </w:rPr>
+        <w:t xml:space="preserve">… set of settings 2 …</w:t>
+      </w:r>
+    </w:p>
+    <w:p>
+      <w:pPr>
+        <w:pBdr>
+          <w:top w:color="000001" w:space="2" w:sz="8" w:val="single"/>
+          <w:left w:color="000001" w:space="2" w:sz="8" w:val="single"/>
+          <w:bottom w:color="000001" w:space="2" w:sz="8" w:val="single"/>
+          <w:right w:color="000001" w:space="2" w:sz="8" w:val="single"/>
+        </w:pBdr>
+        <w:rPr>
+          <w:rFonts w:ascii="Courier New" w:cs="Courier New" w:eastAsia="Courier New" w:hAnsi="Courier New"/>
+          <w:sz w:val="16"/>
+          <w:szCs w:val="16"/>
+        </w:rPr>
+      </w:pPr>
+      <w:r>
+        <w:rPr>
+          <w:rFonts w:ascii="Courier New" w:cs="Courier New" w:eastAsia="Courier New" w:hAnsi="Courier New"/>
+          <w:sz w:val="16"/>
+          <w:szCs w:val="16"/>
+          <w:rtl w:val="0"/>
+        </w:rPr>
+        <w:t xml:space="preserve">        }</w:t>
+      </w:r>
+    </w:p>
+    <w:p>
+      <w:pPr>
+        <w:pBdr>
+          <w:top w:color="000001" w:space="2" w:sz="8" w:val="single"/>
+          <w:left w:color="000001" w:space="2" w:sz="8" w:val="single"/>
+          <w:bottom w:color="000001" w:space="2" w:sz="8" w:val="single"/>
+          <w:right w:color="000001" w:space="2" w:sz="8" w:val="single"/>
+        </w:pBdr>
+        <w:rPr>
+          <w:rFonts w:ascii="Courier New" w:cs="Courier New" w:eastAsia="Courier New" w:hAnsi="Courier New"/>
+          <w:sz w:val="16"/>
+          <w:szCs w:val="16"/>
+        </w:rPr>
+      </w:pPr>
+      <w:r>
+        <w:rPr>
+          <w:rFonts w:ascii="Courier New" w:cs="Courier New" w:eastAsia="Courier New" w:hAnsi="Courier New"/>
+          <w:sz w:val="16"/>
+          <w:szCs w:val="16"/>
+          <w:rtl w:val="0"/>
+        </w:rPr>
+        <w:t xml:space="preserve">    }</w:t>
+      </w:r>
+    </w:p>
+    <w:p>
+      <w:pPr>
+        <w:pBdr>
+          <w:top w:color="000001" w:space="2" w:sz="8" w:val="single"/>
+          <w:left w:color="000001" w:space="2" w:sz="8" w:val="single"/>
+          <w:bottom w:color="000001" w:space="2" w:sz="8" w:val="single"/>
+          <w:right w:color="000001" w:space="2" w:sz="8" w:val="single"/>
+        </w:pBdr>
+        <w:rPr>
+          <w:rFonts w:ascii="Courier New" w:cs="Courier New" w:eastAsia="Courier New" w:hAnsi="Courier New"/>
+          <w:sz w:val="16"/>
+          <w:szCs w:val="16"/>
+        </w:rPr>
+      </w:pPr>
+      <w:r>
+        <w:rPr>
+          <w:rFonts w:ascii="Courier New" w:cs="Courier New" w:eastAsia="Courier New" w:hAnsi="Courier New"/>
+          <w:sz w:val="16"/>
+          <w:szCs w:val="16"/>
+          <w:rtl w:val="0"/>
+        </w:rPr>
+        <w:t xml:space="preserve">}</w:t>
       </w:r>
     </w:p>
     <w:p>
@@ -8866,7 +9180,6 @@
         <w:rPr>
           <w:rtl w:val="0"/>
         </w:rPr>
-        <w:t xml:space="preserve">Field "name" contains the name of the preset. It can be any string.</w:t>
       </w:r>
     </w:p>
     <w:p>
@@ -8892,12 +9205,12 @@
           <wp:inline distB="114300" distT="114300" distL="114300" distR="114300">
             <wp:extent cx="5492115" cy="2895682"/>
             <wp:effectExtent b="0" l="0" r="0" t="0"/>
-            <wp:docPr id="1" name="image20.png"/>
+            <wp:docPr id="1" name="image12.png"/>
             <a:graphic>
               <a:graphicData uri="http://schemas.openxmlformats.org/drawingml/2006/picture">
                 <pic:pic>
                   <pic:nvPicPr>
-                    <pic:cNvPr id="0" name="image20.png"/>
+                    <pic:cNvPr id="0" name="image12.png"/>
                     <pic:cNvPicPr preferRelativeResize="0"/>
                   </pic:nvPicPr>
                   <pic:blipFill>
@@ -8943,8 +9256,8 @@
         <w:pStyle w:val="Heading3"/>
         <w:rPr/>
       </w:pPr>
-      <w:bookmarkStart w:colFirst="0" w:colLast="0" w:name="_nm1bapa71qda" w:id="20"/>
-      <w:bookmarkEnd w:id="20"/>
+      <w:bookmarkStart w:colFirst="0" w:colLast="0" w:name="_nm1bapa71qda" w:id="21"/>
+      <w:bookmarkEnd w:id="21"/>
       <w:r>
         <w:rPr>
           <w:rtl w:val="0"/>
@@ -8997,14 +9310,14 @@
         <w:rPr/>
         <w:drawing>
           <wp:inline distB="114300" distT="114300" distL="114300" distR="114300">
-            <wp:extent cx="3347376" cy="2985135"/>
+            <wp:extent cx="2574808" cy="2635250"/>
             <wp:effectExtent b="0" l="0" r="0" t="0"/>
-            <wp:docPr id="15" name="image14.png"/>
+            <wp:docPr id="12" name="image3.png"/>
             <a:graphic>
               <a:graphicData uri="http://schemas.openxmlformats.org/drawingml/2006/picture">
                 <pic:pic>
                   <pic:nvPicPr>
-                    <pic:cNvPr id="0" name="image14.png"/>
+                    <pic:cNvPr id="0" name="image3.png"/>
                     <pic:cNvPicPr preferRelativeResize="0"/>
                   </pic:nvPicPr>
                   <pic:blipFill>
@@ -9017,7 +9330,7 @@
                   <pic:spPr>
                     <a:xfrm>
                       <a:off x="0" y="0"/>
-                      <a:ext cx="3347376" cy="2985135"/>
+                      <a:ext cx="2574808" cy="2635250"/>
                     </a:xfrm>
                     <a:prstGeom prst="rect"/>
                     <a:ln/>
@@ -9066,14 +9379,14 @@
         <w:rPr/>
         <w:drawing>
           <wp:inline distB="114300" distT="114300" distL="114300" distR="114300">
-            <wp:extent cx="3609975" cy="2519191"/>
+            <wp:extent cx="3079750" cy="2204724"/>
             <wp:effectExtent b="0" l="0" r="0" t="0"/>
-            <wp:docPr id="11" name="image9.png"/>
+            <wp:docPr id="2" name="image4.png"/>
             <a:graphic>
               <a:graphicData uri="http://schemas.openxmlformats.org/drawingml/2006/picture">
                 <pic:pic>
                   <pic:nvPicPr>
-                    <pic:cNvPr id="0" name="image9.png"/>
+                    <pic:cNvPr id="0" name="image4.png"/>
                     <pic:cNvPicPr preferRelativeResize="0"/>
                   </pic:nvPicPr>
                   <pic:blipFill>
@@ -9086,7 +9399,7 @@
                   <pic:spPr>
                     <a:xfrm>
                       <a:off x="0" y="0"/>
-                      <a:ext cx="3609975" cy="2519191"/>
+                      <a:ext cx="3079750" cy="2204724"/>
                     </a:xfrm>
                     <a:prstGeom prst="rect"/>
                     <a:ln/>
@@ -9111,8 +9424,8 @@
           <w:color w:val="7b7b7b"/>
         </w:rPr>
       </w:pPr>
-      <w:bookmarkStart w:colFirst="0" w:colLast="0" w:name="_z337ya" w:id="21"/>
-      <w:bookmarkEnd w:id="21"/>
+      <w:bookmarkStart w:colFirst="0" w:colLast="0" w:name="_z337ya" w:id="22"/>
+      <w:bookmarkEnd w:id="22"/>
       <w:r>
         <w:rPr>
           <w:color w:val="7b7b7b"/>
@@ -9259,8 +9572,8 @@
         <w:ind w:left="360" w:hanging="360"/>
         <w:rPr/>
       </w:pPr>
-      <w:bookmarkStart w:colFirst="0" w:colLast="0" w:name="_3j2qqm3" w:id="22"/>
-      <w:bookmarkEnd w:id="22"/>
+      <w:bookmarkStart w:colFirst="0" w:colLast="0" w:name="_3j2qqm3" w:id="23"/>
+      <w:bookmarkEnd w:id="23"/>
       <w:r>
         <w:rPr>
           <w:rtl w:val="0"/>
@@ -9381,8 +9694,8 @@
         <w:ind w:left="360" w:hanging="360"/>
         <w:rPr/>
       </w:pPr>
-      <w:bookmarkStart w:colFirst="0" w:colLast="0" w:name="_1y810tw" w:id="23"/>
-      <w:bookmarkEnd w:id="23"/>
+      <w:bookmarkStart w:colFirst="0" w:colLast="0" w:name="_1y810tw" w:id="24"/>
+      <w:bookmarkEnd w:id="24"/>
       <w:r>
         <w:rPr>
           <w:rtl w:val="0"/>
@@ -9435,8 +9748,8 @@
           <w:color w:val="7b7b7b"/>
         </w:rPr>
       </w:pPr>
-      <w:bookmarkStart w:colFirst="0" w:colLast="0" w:name="_4i7ojhp" w:id="24"/>
-      <w:bookmarkEnd w:id="24"/>
+      <w:bookmarkStart w:colFirst="0" w:colLast="0" w:name="_4i7ojhp" w:id="25"/>
+      <w:bookmarkEnd w:id="25"/>
       <w:r>
         <w:rPr>
           <w:color w:val="7b7b7b"/>
@@ -9576,8 +9889,8 @@
           <w:color w:val="7b7b7b"/>
         </w:rPr>
       </w:pPr>
-      <w:bookmarkStart w:colFirst="0" w:colLast="0" w:name="_2xcytpi" w:id="25"/>
-      <w:bookmarkEnd w:id="25"/>
+      <w:bookmarkStart w:colFirst="0" w:colLast="0" w:name="_2xcytpi" w:id="26"/>
+      <w:bookmarkEnd w:id="26"/>
       <w:r>
         <w:rPr>
           <w:color w:val="7b7b7b"/>
@@ -9773,8 +10086,8 @@
         <w:pageBreakBefore w:val="0"/>
         <w:rPr/>
       </w:pPr>
-      <w:bookmarkStart w:colFirst="0" w:colLast="0" w:name="_1ci93xb" w:id="26"/>
-      <w:bookmarkEnd w:id="26"/>
+      <w:bookmarkStart w:colFirst="0" w:colLast="0" w:name="_1ci93xb" w:id="27"/>
+      <w:bookmarkEnd w:id="27"/>
       <w:r>
         <w:rPr>
           <w:rtl w:val="0"/>
@@ -9913,8 +10226,8 @@
           <w:color w:val="7b7b7b"/>
         </w:rPr>
       </w:pPr>
-      <w:bookmarkStart w:colFirst="0" w:colLast="0" w:name="_3whwml4" w:id="27"/>
-      <w:bookmarkEnd w:id="27"/>
+      <w:bookmarkStart w:colFirst="0" w:colLast="0" w:name="_3whwml4" w:id="28"/>
+      <w:bookmarkEnd w:id="28"/>
       <w:r>
         <w:rPr>
           <w:color w:val="7b7b7b"/>
@@ -10103,8 +10416,8 @@
         <w:ind w:left="360" w:hanging="360"/>
         <w:rPr/>
       </w:pPr>
-      <w:bookmarkStart w:colFirst="0" w:colLast="0" w:name="_2p2csry" w:id="28"/>
-      <w:bookmarkEnd w:id="28"/>
+      <w:bookmarkStart w:colFirst="0" w:colLast="0" w:name="_2p2csry" w:id="29"/>
+      <w:bookmarkEnd w:id="29"/>
       <w:r>
         <w:rPr>
           <w:rtl w:val="0"/>
@@ -10160,8 +10473,8 @@
         <w:ind w:left="360" w:hanging="360"/>
         <w:rPr/>
       </w:pPr>
-      <w:bookmarkStart w:colFirst="0" w:colLast="0" w:name="_147n2zr" w:id="29"/>
-      <w:bookmarkEnd w:id="29"/>
+      <w:bookmarkStart w:colFirst="0" w:colLast="0" w:name="_147n2zr" w:id="30"/>
+      <w:bookmarkEnd w:id="30"/>
       <w:r>
         <w:rPr>
           <w:rtl w:val="0"/>

</xml_diff>